<commit_message>
2023-03-23 17:35 chapter 2 ok
</commit_message>
<xml_diff>
--- a/StoneStoryByShanShuiQiMing/红楼艺苑善水沏茗版本红楼梦剧本.docx
+++ b/StoneStoryByShanShuiQiMing/红楼艺苑善水沏茗版本红楼梦剧本.docx
@@ -916,10 +916,962 @@
         <w:pStyle w:val="BodyText"/>
       </w:pPr>
       <w:r>
-        <w:t xml:space="preserve">绛洞花主：你放眼看看，我这仙山神峰，钟灵毓秀，不知道蕴含了多少精华，久而久之，这岛上的花妖</w:t>
+        <w:t xml:space="preserve">绛洞花主：你放眼看看，我这仙山神峰，钟灵毓秀，不知道蕴含了多少精华，久而久之，这岛上的花妖树怪就遍地都是了，且大多修成女体，凡是男的我都赶出去了。你看她们，一个比一个娇媚，一个比一个多情，因此我连西天极乐世界也不愿意去了，就给自己取名叫绛洞花主，每天好不快活自在。人说我不思进取，谁知我乐在其中呢？</w:t>
+      </w:r>
+    </w:p>
+    <w:p>
+      <w:pPr>
+        <w:pStyle w:val="BodyText"/>
+      </w:pPr>
+      <w:r>
+        <w:t xml:space="preserve">神瑛警惕地盯着他。</w:t>
+      </w:r>
+    </w:p>
+    <w:p>
+      <w:pPr>
+        <w:pStyle w:val="BodyText"/>
+      </w:pPr>
+      <w:r>
+        <w:t xml:space="preserve">场景转换。</w:t>
+      </w:r>
+    </w:p>
+    <w:p>
+      <w:pPr>
+        <w:pStyle w:val="BodyText"/>
+      </w:pPr>
+      <w:r>
+        <w:t xml:space="preserve">绛洞花主为他引路，带他欣赏岛上的旖旎风光。</w:t>
+      </w:r>
+    </w:p>
+    <w:p>
+      <w:pPr>
+        <w:pStyle w:val="BodyText"/>
+      </w:pPr>
+      <w:r>
+        <w:t xml:space="preserve">无数袅袅婷婷的少女在树丛、花丛中若隐若现，一个个荷袂翩跹，羽衣飘舞，娇若春花，媚如秋月，巧笑嫣笑，从没见过这般景象的神瑛为之失神，半天不说话，连手中的剑也不知不觉垂落了。</w:t>
+      </w:r>
+    </w:p>
+    <w:p>
+      <w:pPr>
+        <w:pStyle w:val="BodyText"/>
+      </w:pPr>
+      <w:r>
+        <w:t xml:space="preserve">绛洞花主：（笑）我的本事你也见了，等闲之辈自然不放在眼里，若是那本领高强，又为非作歹的，必是魔族无疑，然而来了，只说受不了这里的温柔气氛，生怕消磨了英雄气概，住不了几日也就拔腿跑了，因此从几千年起我就住在这里，岛上的姐姐妹妹也都熟的很了，日则同行同坐，夜则同息同止，真是言和意顺，略无参商。今日既然撞见你这个天煞魔王，纵使你害了我性命，姐妹们也必然害怕，闪的没影子了，你岂不没趣？你若要和我一起享福，就住下吧。</w:t>
+      </w:r>
+    </w:p>
+    <w:p>
+      <w:pPr>
+        <w:pStyle w:val="BodyText"/>
+      </w:pPr>
+      <w:r>
+        <w:t xml:space="preserve">神瑛：（回过神来）有些意思，你老兄在此享尽了荣华富贵，这花园今后分一半给我。</w:t>
+      </w:r>
+    </w:p>
+    <w:p>
+      <w:pPr>
+        <w:pStyle w:val="BodyText"/>
+      </w:pPr>
+      <w:r>
+        <w:t xml:space="preserve">镜头一：蓬莱仙岛上春光无限。</w:t>
+      </w:r>
+      <w:r>
+        <w:t xml:space="preserve"> </w:t>
+      </w:r>
+      <w:r>
+        <w:t xml:space="preserve">镜头二：载歌载舞，仙云缭绕。</w:t>
+      </w:r>
+      <w:r>
+        <w:t xml:space="preserve"> </w:t>
+      </w:r>
+      <w:r>
+        <w:t xml:space="preserve">镜头三：神瑛沉醉不知归路。</w:t>
+      </w:r>
+      <w:r>
+        <w:t xml:space="preserve"> </w:t>
+      </w:r>
+      <w:r>
+        <w:t xml:space="preserve">镜头四：云雾越来越深。</w:t>
+      </w:r>
+    </w:p>
+    <w:p>
+      <w:pPr>
+        <w:pStyle w:val="BodyText"/>
+      </w:pPr>
+      <w:r>
+        <w:t xml:space="preserve">场景转换。</w:t>
+      </w:r>
+    </w:p>
+    <w:p>
+      <w:pPr>
+        <w:pStyle w:val="BodyText"/>
+      </w:pPr>
+      <w:r>
+        <w:t xml:space="preserve">灵台方寸山。山中有座斜月三星洞。那洞中有一个神仙，称名须菩提祖师。</w:t>
+      </w:r>
+    </w:p>
+    <w:p>
+      <w:pPr>
+        <w:pStyle w:val="BodyText"/>
+      </w:pPr>
+      <w:r>
+        <w:t xml:space="preserve">神瑛径入洞天深处观看：一层层深阁琼楼，一进进珠宫贝阙，说不尽那静室幽居，直至瑶台之下。见那菩提祖师端坐在台上，两边有三十个小仙侍立台下。</w:t>
+      </w:r>
+    </w:p>
+    <w:p>
+      <w:pPr>
+        <w:pStyle w:val="BodyText"/>
+      </w:pPr>
+      <w:r>
+        <w:t xml:space="preserve">小仙甲：什么人在此骚扰？</w:t>
+      </w:r>
+    </w:p>
+    <w:p>
+      <w:pPr>
+        <w:pStyle w:val="BodyText"/>
+      </w:pPr>
+      <w:r>
+        <w:t xml:space="preserve">神瑛：天下无敌、地上无双，人称混世魔王的护花使者神瑛是也。</w:t>
+      </w:r>
+    </w:p>
+    <w:p>
+      <w:pPr>
+        <w:pStyle w:val="BodyText"/>
+      </w:pPr>
+      <w:r>
+        <w:t xml:space="preserve">小仙乙：你是何人，师傅正在登坛讲道呢，你好大的胆子，就闯进来了，快快打出去！</w:t>
+      </w:r>
+    </w:p>
+    <w:p>
+      <w:pPr>
+        <w:pStyle w:val="BodyText"/>
+      </w:pPr>
+      <w:r>
+        <w:t xml:space="preserve">神瑛：（笑）哎呀，这是待客之道吗？</w:t>
+      </w:r>
+    </w:p>
+    <w:p>
+      <w:pPr>
+        <w:pStyle w:val="BodyText"/>
+      </w:pPr>
+      <w:r>
+        <w:t xml:space="preserve">群侍上。一场打斗，神瑛胜出。</w:t>
+      </w:r>
+    </w:p>
+    <w:p>
+      <w:pPr>
+        <w:pStyle w:val="BodyText"/>
+      </w:pPr>
+      <w:r>
+        <w:t xml:space="preserve">菩提：你个初世为人的畜生，如何恁般狂妄！不当人子！不当人子！折了你的寿算！</w:t>
+      </w:r>
+    </w:p>
+    <w:p>
+      <w:pPr>
+        <w:pStyle w:val="BodyText"/>
+      </w:pPr>
+      <w:r>
+        <w:t xml:space="preserve">神瑛：我漂洋过海，登界游方，是个神仙就不拿正眼看我，今天这口恶气出得痛快、痛快！哈哈。</w:t>
+      </w:r>
+    </w:p>
+    <w:p>
+      <w:pPr>
+        <w:pStyle w:val="BodyText"/>
+      </w:pPr>
+      <w:r>
+        <w:t xml:space="preserve">菩提：……可惜了你的本来面目！将来修不成正果，你必……后悔！（咽气）</w:t>
+      </w:r>
+    </w:p>
+    <w:p>
+      <w:pPr>
+        <w:pStyle w:val="BodyText"/>
+      </w:pPr>
+      <w:r>
+        <w:t xml:space="preserve">神瑛：（踢开尸首，不屑地）啰嗦的老儿！</w:t>
+      </w:r>
+    </w:p>
+    <w:p>
+      <w:pPr>
+        <w:pStyle w:val="BodyText"/>
+      </w:pPr>
+      <w:r>
+        <w:t xml:space="preserve">炎凉大帝、警幻仙子驾到。</w:t>
+      </w:r>
+    </w:p>
+    <w:p>
+      <w:pPr>
+        <w:pStyle w:val="BodyText"/>
+      </w:pPr>
+      <w:r>
+        <w:t xml:space="preserve">炎凉大帝：居然打死了菩提祖师，小子，你也太大胆了！</w:t>
+      </w:r>
+    </w:p>
+    <w:p>
+      <w:pPr>
+        <w:pStyle w:val="BodyText"/>
+      </w:pPr>
+      <w:r>
+        <w:t xml:space="preserve">神瑛：这是哪位大神啊，这么威风凛凛的？</w:t>
+      </w:r>
+    </w:p>
+    <w:p>
+      <w:pPr>
+        <w:pStyle w:val="BodyText"/>
+      </w:pPr>
+      <w:r>
+        <w:t xml:space="preserve">警幻仙子：不得无礼，顽石！这位是统管天地玄黄五老六御的炎凉大帝，能知宇宙未来、穷极因果，连玉皇都要谦让三分，你怎可如此狂妄自大？快放下你的剑！</w:t>
+      </w:r>
+    </w:p>
+    <w:p>
+      <w:pPr>
+        <w:pStyle w:val="BodyText"/>
+      </w:pPr>
+      <w:r>
+        <w:t xml:space="preserve">神瑛：哈哈哈，所谓神明，也不过是管人、要人听话的罢了，我偏偏不听，又怎得？限我自由者，死！</w:t>
+      </w:r>
+    </w:p>
+    <w:p>
+      <w:pPr>
+        <w:pStyle w:val="BodyText"/>
+      </w:pPr>
+      <w:r>
+        <w:t xml:space="preserve">炎凉：小子，须知天外有人，人上有人，如今你这点修为，在我眼里连雕虫末技也算不得。</w:t>
+      </w:r>
+    </w:p>
+    <w:p>
+      <w:pPr>
+        <w:pStyle w:val="BodyText"/>
+      </w:pPr>
+      <w:r>
+        <w:t xml:space="preserve">镜头一：剑光闪动。</w:t>
+      </w:r>
+      <w:r>
+        <w:t xml:space="preserve"> </w:t>
+      </w:r>
+      <w:r>
+        <w:t xml:space="preserve">镜头二：神瑛的目光。</w:t>
+      </w:r>
+      <w:r>
+        <w:t xml:space="preserve"> </w:t>
+      </w:r>
+      <w:r>
+        <w:t xml:space="preserve">镜头三：炎凉大帝冷酷的目光。</w:t>
+      </w:r>
+      <w:r>
+        <w:t xml:space="preserve"> </w:t>
+      </w:r>
+      <w:r>
+        <w:t xml:space="preserve">镜头四：剑交错而过。</w:t>
+      </w:r>
+    </w:p>
+    <w:p>
+      <w:pPr>
+        <w:pStyle w:val="BodyText"/>
+      </w:pPr>
+      <w:r>
+        <w:t xml:space="preserve">……</w:t>
+      </w:r>
+    </w:p>
+    <w:p>
+      <w:pPr>
+        <w:pStyle w:val="BodyText"/>
+      </w:pPr>
+      <w:r>
+        <w:t xml:space="preserve">神瑛倒在地上，炎凉上前，以剑抵其喉。</w:t>
+      </w:r>
+    </w:p>
+    <w:p>
+      <w:pPr>
+        <w:pStyle w:val="BodyText"/>
+      </w:pPr>
+      <w:r>
+        <w:t xml:space="preserve">警幻仙子：请等一下！</w:t>
+      </w:r>
+    </w:p>
+    <w:p>
+      <w:pPr>
+        <w:pStyle w:val="BodyText"/>
+      </w:pPr>
+      <w:r>
+        <w:t xml:space="preserve">炎凉：仙姑要说什么？</w:t>
+      </w:r>
+    </w:p>
+    <w:p>
+      <w:pPr>
+        <w:pStyle w:val="BodyText"/>
+      </w:pPr>
+      <w:r>
+        <w:t xml:space="preserve">警幻仙子：我佛慈悲，常曰，</w:t>
+      </w:r>
+      <w:r>
+        <w:t xml:space="preserve">“</w:t>
+      </w:r>
+      <w:r>
+        <w:t xml:space="preserve">我不入地狱，谁入地狱？</w:t>
+      </w:r>
+      <w:r>
+        <w:t xml:space="preserve">”</w:t>
+      </w:r>
+      <w:r>
+        <w:t xml:space="preserve">菩提祖师他自幼修持，苦历过一千七百大劫。每劫该十二万九千年，算起来道行深远了，今日断送在这顽石手里，想来必有他的天数，是劫躲不过。这顽石并无奇巧之处，不过是无才可去补天，一腔郁愤塞满胸腔不得发挥罢了，今可暂且饶他，仍叫他回灵河畔去修行罢，着令小仙看管就是。</w:t>
+      </w:r>
+    </w:p>
+    <w:p>
+      <w:pPr>
+        <w:pStyle w:val="BodyText"/>
+      </w:pPr>
+      <w:r>
+        <w:t xml:space="preserve">炎凉：事关重大，倘若这是一个魔障，今日不结果了它，来日恐怕仙姑你担当不起。</w:t>
+      </w:r>
+    </w:p>
+    <w:p>
+      <w:pPr>
+        <w:pStyle w:val="BodyText"/>
+      </w:pPr>
+      <w:r>
+        <w:t xml:space="preserve">警幻仙子：若能度他，也是小仙的功德，若不能，小仙自去元始天尊座前请罪。</w:t>
+      </w:r>
+    </w:p>
+    <w:p>
+      <w:pPr>
+        <w:pStyle w:val="BodyText"/>
+      </w:pPr>
+      <w:r>
+        <w:t xml:space="preserve">场景转换。</w:t>
+      </w:r>
+    </w:p>
+    <w:p>
+      <w:pPr>
+        <w:pStyle w:val="BodyText"/>
+      </w:pPr>
+      <w:r>
+        <w:t xml:space="preserve">灵河畔。</w:t>
+      </w:r>
+    </w:p>
+    <w:p>
+      <w:pPr>
+        <w:pStyle w:val="BodyText"/>
+      </w:pPr>
+      <w:r>
+        <w:t xml:space="preserve">绛珠仙草已经行将枯萎。</w:t>
+      </w:r>
+    </w:p>
+    <w:p>
+      <w:pPr>
+        <w:pStyle w:val="BodyText"/>
+      </w:pPr>
+      <w:r>
+        <w:t xml:space="preserve">神瑛从远方慢慢走近，凝视它。</w:t>
+      </w:r>
+    </w:p>
+    <w:p>
+      <w:pPr>
+        <w:pStyle w:val="BodyText"/>
+      </w:pPr>
+      <w:r>
+        <w:t xml:space="preserve">神瑛：好妹妹，我回来了。</w:t>
+      </w:r>
+    </w:p>
+    <w:p>
+      <w:pPr>
+        <w:pStyle w:val="BodyText"/>
+      </w:pPr>
+      <w:r>
+        <w:t xml:space="preserve">镜头一：灵河畔，神瑛在汲水，取回来浇灌仙草。</w:t>
+      </w:r>
+    </w:p>
+    <w:p>
+      <w:pPr>
+        <w:pStyle w:val="BodyText"/>
+      </w:pPr>
+      <w:r>
+        <w:t xml:space="preserve">镜头二：神瑛在盖赤暇宫。</w:t>
+      </w:r>
+    </w:p>
+    <w:p>
+      <w:pPr>
+        <w:pStyle w:val="BodyText"/>
+      </w:pPr>
+      <w:r>
+        <w:t xml:space="preserve">镜头三：神瑛蹲在绛珠仙草前，凝视，唇边浮现微笑。</w:t>
+      </w:r>
+    </w:p>
+    <w:p>
+      <w:pPr>
+        <w:pStyle w:val="BodyText"/>
+      </w:pPr>
+      <w:r>
+        <w:t xml:space="preserve">远远的，警幻仙子和炎凉大帝站着。</w:t>
+      </w:r>
+    </w:p>
+    <w:p>
+      <w:pPr>
+        <w:pStyle w:val="BodyText"/>
+      </w:pPr>
+      <w:r>
+        <w:t xml:space="preserve">炎凉：那顽石老实了没？</w:t>
+      </w:r>
+    </w:p>
+    <w:p>
+      <w:pPr>
+        <w:pStyle w:val="BodyText"/>
+      </w:pPr>
+      <w:r>
+        <w:t xml:space="preserve">警幻：大神请放心，他自回来这边，便盖了座赤暇宫，住在那棵草旁边，日夜浇灌呵护，我瞧他性情竟然改了许多，加以教导，或许就慢慢醒悟了。</w:t>
+      </w:r>
+    </w:p>
+    <w:p>
+      <w:pPr>
+        <w:pStyle w:val="BodyText"/>
+      </w:pPr>
+      <w:r>
+        <w:t xml:space="preserve">炎凉：你要好好看管，不许他离开这河边再为非作歹。</w:t>
+      </w:r>
+    </w:p>
+    <w:p>
+      <w:pPr>
+        <w:pStyle w:val="BodyText"/>
+      </w:pPr>
+      <w:r>
+        <w:t xml:space="preserve">旁白：我生命中最大的一次流浪就这样结束了，长久的漂泊、分别之后，再次回到她身边，这里，是我的故乡，因为，她是我的亲人。</w:t>
       </w:r>
     </w:p>
     <w:bookmarkEnd w:id="23"/>
+    <w:bookmarkStart w:id="24" w:name="谪入红尘"/>
+    <w:p>
+      <w:pPr>
+        <w:pStyle w:val="Heading1"/>
+      </w:pPr>
+      <w:r>
+        <w:t xml:space="preserve">02 谪入红尘</w:t>
+      </w:r>
+    </w:p>
+    <w:p>
+      <w:pPr>
+        <w:pStyle w:val="FirstParagraph"/>
+      </w:pPr>
+      <w:r>
+        <w:t xml:space="preserve">多年后。</w:t>
+      </w:r>
+    </w:p>
+    <w:p>
+      <w:pPr>
+        <w:pStyle w:val="BodyText"/>
+      </w:pPr>
+      <w:r>
+        <w:t xml:space="preserve">神瑛站在海边，眺望浩瀚的天际。</w:t>
+      </w:r>
+    </w:p>
+    <w:p>
+      <w:pPr>
+        <w:pStyle w:val="BodyText"/>
+      </w:pPr>
+      <w:r>
+        <w:t xml:space="preserve">从仙草里幻化出人形，绛珠仙子冉冉而出。</w:t>
+      </w:r>
+    </w:p>
+    <w:p>
+      <w:pPr>
+        <w:pStyle w:val="BodyText"/>
+      </w:pPr>
+      <w:r>
+        <w:t xml:space="preserve">绛珠：你在看什么？</w:t>
+      </w:r>
+    </w:p>
+    <w:p>
+      <w:pPr>
+        <w:pStyle w:val="BodyText"/>
+      </w:pPr>
+      <w:r>
+        <w:t xml:space="preserve">神瑛：妹妹，今天精神好些吗？</w:t>
+      </w:r>
+    </w:p>
+    <w:p>
+      <w:pPr>
+        <w:pStyle w:val="BodyText"/>
+      </w:pPr>
+      <w:r>
+        <w:t xml:space="preserve">绛珠：嗯，好多了。今个儿天气好，我们到海上去玩？</w:t>
+      </w:r>
+    </w:p>
+    <w:p>
+      <w:pPr>
+        <w:pStyle w:val="BodyText"/>
+      </w:pPr>
+      <w:r>
+        <w:t xml:space="preserve">神瑛：只怕妹妹身体不好，走不远。</w:t>
+      </w:r>
+    </w:p>
+    <w:p>
+      <w:pPr>
+        <w:pStyle w:val="BodyText"/>
+      </w:pPr>
+      <w:r>
+        <w:t xml:space="preserve">绛珠伸手给神瑛，一起掠过无限的海洋，无限的风云在他们身边飘过，两人轻快地朝着浩瀚的大海尽头而去。</w:t>
+      </w:r>
+    </w:p>
+    <w:p>
+      <w:pPr>
+        <w:pStyle w:val="BodyText"/>
+      </w:pPr>
+      <w:r>
+        <w:t xml:space="preserve">一座绰约的仙岛上，他们停了下来，在沙滩上散步。</w:t>
+      </w:r>
+    </w:p>
+    <w:p>
+      <w:pPr>
+        <w:pStyle w:val="BodyText"/>
+      </w:pPr>
+      <w:r>
+        <w:t xml:space="preserve">远方泛起云雾，渐渐散开，绛洞花主和几个仙子一起翩跹而出。</w:t>
+      </w:r>
+    </w:p>
+    <w:p>
+      <w:pPr>
+        <w:pStyle w:val="BodyText"/>
+      </w:pPr>
+      <w:r>
+        <w:t xml:space="preserve">绛洞花主：神瑛！（两眼望向绛珠，神态显得有些讶异）</w:t>
+      </w:r>
+    </w:p>
+    <w:p>
+      <w:pPr>
+        <w:pStyle w:val="BodyText"/>
+      </w:pPr>
+      <w:r>
+        <w:t xml:space="preserve">神瑛：你今天怎么舍得离开那洞天福地，到这冷冷清清的地方来看我？</w:t>
+      </w:r>
+    </w:p>
+    <w:p>
+      <w:pPr>
+        <w:pStyle w:val="BodyText"/>
+      </w:pPr>
+      <w:r>
+        <w:t xml:space="preserve">绛洞花主：（视线终于从绛珠身上移开）你住在这里，倒是两耳不闻世外事，知道么？为了争权夺利，神族和魔族打起来了。（停顿，望向天边）天庭的权势越来越大，要是他们胜了，我就沦为奴才了。</w:t>
+      </w:r>
+      <w:r>
+        <w:t xml:space="preserve"> </w:t>
+      </w:r>
+      <w:r>
+        <w:t xml:space="preserve">他们，要的是信徒，是服从、秩序、权威和寺庙，个个都要循规蹈矩，谁也别想例外。（目光收回来，盯着神瑛）我若对他们称臣，放弃终身的快活逍遥，就枉称了“护花使者”四个字！</w:t>
+      </w:r>
+    </w:p>
+    <w:p>
+      <w:pPr>
+        <w:pStyle w:val="BodyText"/>
+      </w:pPr>
+      <w:r>
+        <w:t xml:space="preserve">神瑛不予。绛洞花主转身离去。</w:t>
+      </w:r>
+    </w:p>
+    <w:p>
+      <w:pPr>
+        <w:pStyle w:val="BodyText"/>
+      </w:pPr>
+      <w:r>
+        <w:t xml:space="preserve">绛珠：他在说什么？</w:t>
+      </w:r>
+    </w:p>
+    <w:p>
+      <w:pPr>
+        <w:pStyle w:val="BodyText"/>
+      </w:pPr>
+      <w:r>
+        <w:t xml:space="preserve">神瑛：再说一些奇怪的事情。……跟咱们没有关系。（声音温柔）好妹妹，和你在一起，我最快活了。</w:t>
+      </w:r>
+    </w:p>
+    <w:p>
+      <w:pPr>
+        <w:pStyle w:val="BodyText"/>
+      </w:pPr>
+      <w:r>
+        <w:t xml:space="preserve">绛珠：嗯，咱们只要天天在一起就好了。</w:t>
+      </w:r>
+    </w:p>
+    <w:p>
+      <w:pPr>
+        <w:pStyle w:val="BodyText"/>
+      </w:pPr>
+      <w:r>
+        <w:t xml:space="preserve">旁白：我的梦想————终身属于自己，每天，当太阳在海面上冉冉升起，就像把力量注入我们年轻愉快的灵魂中，即使是漆黑的深夜，呼号过的寒风，凋萎的落花，在最徘徊和凄冷的时刻，也能让我们想要歌唱，赞美被赐予这自由自在的生命。</w:t>
+      </w:r>
+      <w:r>
+        <w:t xml:space="preserve"> </w:t>
+      </w:r>
+      <w:r>
+        <w:t xml:space="preserve">我从来没想过，高贵如我，要去屈服于谁，也不能想象娇弱如她，某一天被列入天宫歌姬的行列，向谁媚笑。难道这天地之间，就不能只有我们两个人吗？</w:t>
+      </w:r>
+    </w:p>
+    <w:p>
+      <w:pPr>
+        <w:pStyle w:val="BodyText"/>
+      </w:pPr>
+      <w:r>
+        <w:t xml:space="preserve">镜头转换。</w:t>
+      </w:r>
+    </w:p>
+    <w:p>
+      <w:pPr>
+        <w:pStyle w:val="BodyText"/>
+      </w:pPr>
+      <w:r>
+        <w:t xml:space="preserve">绛珠的身影在浪花中穿梭，回头向神瑛望，笑容有如那时明净无瑕的天空。海鸥在他们之间翱翔。</w:t>
+      </w:r>
+    </w:p>
+    <w:p>
+      <w:pPr>
+        <w:pStyle w:val="BodyText"/>
+      </w:pPr>
+      <w:r>
+        <w:t xml:space="preserve">旁白：当天庭的消息传来，为了分清敌我，划清界限，所有的神仙妖怪都要去登记注册，朝拜至尊天皇，我终于决定离开赤暇宫，去参加神魔大战。</w:t>
+      </w:r>
+    </w:p>
+    <w:p>
+      <w:pPr>
+        <w:pStyle w:val="BodyText"/>
+      </w:pPr>
+      <w:r>
+        <w:t xml:space="preserve">场景转换。</w:t>
+      </w:r>
+    </w:p>
+    <w:p>
+      <w:pPr>
+        <w:pStyle w:val="BodyText"/>
+      </w:pPr>
+      <w:r>
+        <w:t xml:space="preserve">回到开幕式的场景，一场血腥战斗。</w:t>
+      </w:r>
+    </w:p>
+    <w:p>
+      <w:pPr>
+        <w:pStyle w:val="BodyText"/>
+      </w:pPr>
+      <w:r>
+        <w:t xml:space="preserve">炎凉：顽石，我们又见面了，你竟然加入了魔族。</w:t>
+      </w:r>
+    </w:p>
+    <w:p>
+      <w:pPr>
+        <w:pStyle w:val="BodyText"/>
+      </w:pPr>
+      <w:r>
+        <w:t xml:space="preserve">神瑛：大帝，别来无恙？</w:t>
+      </w:r>
+    </w:p>
+    <w:p>
+      <w:pPr>
+        <w:pStyle w:val="BodyText"/>
+      </w:pPr>
+      <w:r>
+        <w:t xml:space="preserve">炎凉：你果然是个孽障，我留你不得了。</w:t>
+      </w:r>
+    </w:p>
+    <w:p>
+      <w:pPr>
+        <w:pStyle w:val="BodyText"/>
+      </w:pPr>
+      <w:r>
+        <w:t xml:space="preserve">神瑛：在这里，我觉得，能够呼吸，就像大海一样狂叫，像电气一样奔驰，像烈火一样燃烧，不用去看别人的脸色，不用去想戒律清规，不用小心谨慎…………对不起，陛下，比你那海市蜃楼的极乐世界有趣多了。</w:t>
+      </w:r>
+    </w:p>
+    <w:p>
+      <w:pPr>
+        <w:pStyle w:val="BodyText"/>
+      </w:pPr>
+      <w:r>
+        <w:t xml:space="preserve">炎凉：短见！这样你永远也不能脱离苦海，成圣成佛，你如此愚昧，不配做神仙，不如让我送你回归本性，仍然去做石头！</w:t>
+      </w:r>
+    </w:p>
+    <w:p>
+      <w:pPr>
+        <w:pStyle w:val="BodyText"/>
+      </w:pPr>
+      <w:r>
+        <w:t xml:space="preserve">神瑛：少吓唬人了，问我手中的剑！</w:t>
+      </w:r>
+    </w:p>
+    <w:p>
+      <w:pPr>
+        <w:pStyle w:val="BodyText"/>
+      </w:pPr>
+      <w:r>
+        <w:t xml:space="preserve">炎凉：笨蛋，这一回要让你粉身碎骨！</w:t>
+      </w:r>
+    </w:p>
+    <w:p>
+      <w:pPr>
+        <w:pStyle w:val="BodyText"/>
+      </w:pPr>
+      <w:r>
+        <w:t xml:space="preserve">旁白：那一战，把我重新打回了地狱，回到了黑暗，混沌，和未知中……像宇宙中的蜉蝣，不断下沉，下沉……</w:t>
+      </w:r>
+    </w:p>
+    <w:p>
+      <w:pPr>
+        <w:pStyle w:val="BodyText"/>
+      </w:pPr>
+      <w:r>
+        <w:t xml:space="preserve">场景转换。</w:t>
+      </w:r>
+    </w:p>
+    <w:p>
+      <w:pPr>
+        <w:pStyle w:val="BodyText"/>
+      </w:pPr>
+      <w:r>
+        <w:t xml:space="preserve">放春山遣香洞，太虚幻境。</w:t>
+      </w:r>
+    </w:p>
+    <w:p>
+      <w:pPr>
+        <w:pStyle w:val="BodyText"/>
+      </w:pPr>
+      <w:r>
+        <w:t xml:space="preserve">两个仙女在云雾和林间漫步。</w:t>
+      </w:r>
+    </w:p>
+    <w:p>
+      <w:pPr>
+        <w:pStyle w:val="BodyText"/>
+      </w:pPr>
+      <w:r>
+        <w:t xml:space="preserve">绛珠：姐姐。</w:t>
+      </w:r>
+    </w:p>
+    <w:p>
+      <w:pPr>
+        <w:pStyle w:val="BodyText"/>
+      </w:pPr>
+      <w:r>
+        <w:t xml:space="preserve">警幻仙子：绛珠妹妹，你在想什么？</w:t>
+      </w:r>
+    </w:p>
+    <w:p>
+      <w:pPr>
+        <w:pStyle w:val="BodyText"/>
+      </w:pPr>
+      <w:r>
+        <w:t xml:space="preserve">绛珠：（迟疑片刻）不瞒姐姐说，我想回赤暇宫去住……年代久了，恐怕荒芜了。</w:t>
+      </w:r>
+    </w:p>
+    <w:p>
+      <w:pPr>
+        <w:pStyle w:val="BodyText"/>
+      </w:pPr>
+      <w:r>
+        <w:t xml:space="preserve">警幻仙子：妹妹，当日是我见你孤苦，特意接来住的，今日你提起赤暇宫，必是思想起神瑛侍者了。神魔大战过去五百年了，这顽石恐怕也早已生锈，失去灵性了，辜负了他千万年的道行。先前我原看好他，奈何他本不知自己所欲何为，竟致走火入魔，方有今日。</w:t>
+      </w:r>
+    </w:p>
+    <w:p>
+      <w:pPr>
+        <w:pStyle w:val="BodyText"/>
+      </w:pPr>
+      <w:r>
+        <w:t xml:space="preserve">绛珠：姐姐，人无痴者，无可与之交，因其无真气也。我所爱神瑛者，乃天下第一真人也。</w:t>
+      </w:r>
+    </w:p>
+    <w:p>
+      <w:pPr>
+        <w:pStyle w:val="BodyText"/>
+      </w:pPr>
+      <w:r>
+        <w:t xml:space="preserve">警幻仙子：他是作奸犯科，天帝要罚的人，我等也莫可奈何。</w:t>
+      </w:r>
+    </w:p>
+    <w:p>
+      <w:pPr>
+        <w:pStyle w:val="BodyText"/>
+      </w:pPr>
+      <w:r>
+        <w:t xml:space="preserve">绛珠：……虽然如此，但我原也不是为了什么天规，我是为了我的私心，且容我去求求观音看。</w:t>
+      </w:r>
+    </w:p>
+    <w:p>
+      <w:pPr>
+        <w:pStyle w:val="BodyText"/>
+      </w:pPr>
+      <w:r>
+        <w:t xml:space="preserve">警幻仙子：妹妹打算怎么说？</w:t>
+      </w:r>
+    </w:p>
+    <w:p>
+      <w:pPr>
+        <w:pStyle w:val="BodyText"/>
+      </w:pPr>
+      <w:r>
+        <w:t xml:space="preserve">绛珠：（摇头）我也没什么可说的，就说，我想见见他。</w:t>
+      </w:r>
+    </w:p>
+    <w:p>
+      <w:pPr>
+        <w:pStyle w:val="BodyText"/>
+      </w:pPr>
+      <w:r>
+        <w:t xml:space="preserve">警幻：你这样说，断不能成功，我教你一个法儿，就说神瑛招来天谴，皆因锻炼未够，实在并非恶人，不若请观音令他下凡去经历一番，那凡尘之苦，可以抵得过他的罪过了，设若能翻然醒悟，也是菩萨的功德，观音听了，必会松动，届时我与众姐妹再从旁求情，或有希望再给那顽石一个机会。（回头吩咐小婢）去唤痴梦、钟情、引愁等人来，大家一齐去帮绛珠妹妹，如今那顽石受罪也受够了，观音大士又号称万称万应，千圣千灵的，或许这个情能求下来也未可知呢。</w:t>
+      </w:r>
+    </w:p>
+    <w:p>
+      <w:pPr>
+        <w:pStyle w:val="BodyText"/>
+      </w:pPr>
+      <w:r>
+        <w:t xml:space="preserve">南海，普陀岩，紫竹林中。</w:t>
+      </w:r>
+    </w:p>
+    <w:p>
+      <w:pPr>
+        <w:pStyle w:val="BodyText"/>
+      </w:pPr>
+      <w:r>
+        <w:t xml:space="preserve">观音：今天是什么风，把你们都吹来了？</w:t>
+      </w:r>
+    </w:p>
+    <w:p>
+      <w:pPr>
+        <w:pStyle w:val="BodyText"/>
+      </w:pPr>
+      <w:r>
+        <w:t xml:space="preserve">钟情大士：普陀珞珈山救苦救难大慈大悲南无观世音菩萨，向来乘看顾我们太虚幻境，今天是想来听你讲经呢，你又不时常去我们那里走动。</w:t>
+      </w:r>
+    </w:p>
+    <w:p>
+      <w:pPr>
+        <w:pStyle w:val="BodyText"/>
+      </w:pPr>
+      <w:r>
+        <w:t xml:space="preserve">观音：（笑）你们的来意，我知道了，哪里是要听我讲经，是做说客来了。</w:t>
+      </w:r>
+    </w:p>
+    <w:p>
+      <w:pPr>
+        <w:pStyle w:val="BodyText"/>
+      </w:pPr>
+      <w:r>
+        <w:t xml:space="preserve">警幻仙子：菩萨有什么不知道的？既如此，还望大发慈悲，当日那顽石是你看怜，带到西天灵河岸去的，天长日久，使他修成个通灵宝玉，他今天虽有劫难，若能度过，将来前途恐怕不可量呢。</w:t>
+      </w:r>
+    </w:p>
+    <w:p>
+      <w:pPr>
+        <w:pStyle w:val="BodyText"/>
+      </w:pPr>
+      <w:r>
+        <w:t xml:space="preserve">观音：（转向绛珠）你求了如来五百年不成，又来找我？</w:t>
+      </w:r>
+    </w:p>
+    <w:p>
+      <w:pPr>
+        <w:pStyle w:val="BodyText"/>
+      </w:pPr>
+      <w:r>
+        <w:t xml:space="preserve">钟情大士：（笑）绛珠，菩萨这是说你绕着弯道儿走呢。</w:t>
+      </w:r>
+    </w:p>
+    <w:p>
+      <w:pPr>
+        <w:pStyle w:val="BodyText"/>
+      </w:pPr>
+      <w:r>
+        <w:t xml:space="preserve">绛珠：望菩萨成全弟子则个，绛珠感恩不尽也。</w:t>
+      </w:r>
+    </w:p>
+    <w:p>
+      <w:pPr>
+        <w:pStyle w:val="BodyText"/>
+      </w:pPr>
+      <w:r>
+        <w:t xml:space="preserve">观音：（沉吟）他犯了天条，如今道行一朝俱毁，灵力全无，岂能再复苏为神仙？除非……除非转世投胎，重新修炼，再挣个仙品罢了。</w:t>
+      </w:r>
+    </w:p>
+    <w:p>
+      <w:pPr>
+        <w:pStyle w:val="BodyText"/>
+      </w:pPr>
+      <w:r>
+        <w:t xml:space="preserve">绛珠：既然如此，我也同去。</w:t>
+      </w:r>
+    </w:p>
+    <w:p>
+      <w:pPr>
+        <w:pStyle w:val="BodyText"/>
+      </w:pPr>
+      <w:r>
+        <w:t xml:space="preserve">钟情大士：（大惊）使不得！常言道，苦海无涯，妹妹如何还自愿堕入红尘，受那轮回之苦呢？绛珠妹子今天可不是疯魔了？</w:t>
+      </w:r>
+    </w:p>
+    <w:p>
+      <w:pPr>
+        <w:pStyle w:val="BodyText"/>
+      </w:pPr>
+      <w:r>
+        <w:t xml:space="preserve">众仙姑：妹妹三思！下界万万去不得。</w:t>
+      </w:r>
+    </w:p>
+    <w:p>
+      <w:pPr>
+        <w:pStyle w:val="BodyText"/>
+      </w:pPr>
+      <w:r>
+        <w:t xml:space="preserve">绛珠：（环顾周围，面露感激）多谢各位好意相劝，然他是甘露之惠，我并无此水可还，他既下世为人，我也只得去下世为人，但把我一生所有的眼泪换他，也偿还得过他了。</w:t>
+      </w:r>
+    </w:p>
+    <w:p>
+      <w:pPr>
+        <w:pStyle w:val="BodyText"/>
+      </w:pPr>
+      <w:r>
+        <w:t xml:space="preserve">观音：你如何恁般想不开？那西天灵河原是天地山川日月精华之所在，生出你这样一个超犯胜俗的极品，竟是个痴迷的。</w:t>
+      </w:r>
+    </w:p>
+    <w:p>
+      <w:pPr>
+        <w:pStyle w:val="BodyText"/>
+      </w:pPr>
+      <w:r>
+        <w:t xml:space="preserve">警幻：我也警告过他，那红尘中虽有些乐事，但不能永远依持，况又有“美中不足，好事多魔”八个字紧相连属，究竟是到头一梦，万境归空，倒不如不去的好。谁知他因未报那顽石的酬报灌溉之德，故其五内便郁结着一段缠绵不尽之意，执拗不悔，一意孤行，可见是前世冤孽了，也违拗不得。</w:t>
+      </w:r>
+    </w:p>
+    <w:p>
+      <w:pPr>
+        <w:pStyle w:val="BodyText"/>
+      </w:pPr>
+      <w:r>
+        <w:t xml:space="preserve">观音：罢了，罢了，今天就许了你，不是为他，却是为你，若能了解此案，便不枉我苦心点化了，望你好自为之，早日跳出迷途。</w:t>
+      </w:r>
+    </w:p>
+    <w:p>
+      <w:pPr>
+        <w:pStyle w:val="BodyText"/>
+      </w:pPr>
+      <w:r>
+        <w:t xml:space="preserve">警幻：恰逢绛洞花主罪刑已满，连带着许多风流冤家，一并在太虚幻境挂了号，就让他们结伴去吧。</w:t>
+      </w:r>
+    </w:p>
+    <w:p>
+      <w:pPr>
+        <w:pStyle w:val="BodyText"/>
+      </w:pPr>
+      <w:r>
+        <w:t xml:space="preserve">旁白：……我在伸手不见无指的黑暗中，又一次睁开了双眼……来到了，人间，昌明隆盛之邦，诗礼簪缨之族，花柳繁华地，温柔富贵之乡。</w:t>
+      </w:r>
+    </w:p>
+    <w:p>
+      <w:pPr>
+        <w:pStyle w:val="BodyText"/>
+      </w:pPr>
+      <w:r>
+        <w:t xml:space="preserve">背景：三生石畔，幼小的，刚化为人形的绛珠，正在揉着双眼，回头望望微笑的，面目清朗的神瑛，那时候他们天真无邪，阳光灿烂，暖风和煦。</w:t>
+      </w:r>
+    </w:p>
+    <w:bookmarkEnd w:id="24"/>
+    <w:bookmarkStart w:id="25" w:name="宝黛钗相会"/>
+    <w:p>
+      <w:pPr>
+        <w:pStyle w:val="Heading1"/>
+      </w:pPr>
+      <w:r>
+        <w:t xml:space="preserve">03 宝黛钗相会</w:t>
+      </w:r>
+    </w:p>
+    <w:bookmarkEnd w:id="25"/>
     <w:sectPr/>
   </w:body>
 </w:document>

</xml_diff>

<commit_message>
2023-04-25 multiple tocs not working for docx
</commit_message>
<xml_diff>
--- a/StoneStoryByShanShuiQiMing/红楼艺苑善水沏茗版本红楼梦剧本.docx
+++ b/StoneStoryByShanShuiQiMing/红楼艺苑善水沏茗版本红楼梦剧本.docx
@@ -9664,7 +9664,7 @@
       </w:r>
     </w:p>
     <w:bookmarkEnd w:id="34"/>
-    <w:bookmarkStart w:id="37" w:name="撕扇子作千金一笑"/>
+    <w:bookmarkStart w:id="35" w:name="撕扇子作千金一笑"/>
     <w:p>
       <w:pPr>
         <w:pStyle w:val="Heading1"/>
@@ -9675,52 +9675,17 @@
     </w:p>
     <w:p>
       <w:pPr>
-        <w:numPr>
-          <w:ilvl w:val="0"/>
-          <w:numId w:val="1002"/>
-        </w:numPr>
-        <w:pStyle w:val="Compact"/>
-      </w:pPr>
-      <w:hyperlink w:anchor="X674a1802c4fcb1551b96ba368a552303fbc374f">
-        <w:r>
-          <w:rPr>
-            <w:rStyle w:val="Hyperlink"/>
-          </w:rPr>
-          <w:t xml:space="preserve">房间里</w:t>
-        </w:r>
-      </w:hyperlink>
-    </w:p>
-    <w:p>
-      <w:pPr>
-        <w:numPr>
-          <w:ilvl w:val="0"/>
-          <w:numId w:val="1002"/>
-        </w:numPr>
-        <w:pStyle w:val="Compact"/>
-      </w:pPr>
-      <w:hyperlink w:anchor="Xe4fa86f3e7d247c38da4cbecfb1c86ea4d1898a">
-        <w:r>
-          <w:rPr>
-            <w:rStyle w:val="Hyperlink"/>
-          </w:rPr>
-          <w:t xml:space="preserve">场景转换</w:t>
-        </w:r>
-      </w:hyperlink>
-    </w:p>
-    <w:bookmarkStart w:id="35" w:name="房间里"/>
-    <w:p>
-      <w:pPr>
-        <w:pStyle w:val="Heading2"/>
-      </w:pPr>
-      <w:r>
-        <w:t xml:space="preserve">13.1 房间里。</w:t>
-      </w:r>
-    </w:p>
-    <w:p>
-      <w:pPr>
         <w:pStyle w:val="FirstParagraph"/>
       </w:pPr>
       <w:r>
+        <w:t xml:space="preserve">房间里。</w:t>
+      </w:r>
+    </w:p>
+    <w:p>
+      <w:pPr>
+        <w:pStyle w:val="BodyText"/>
+      </w:pPr>
+      <w:r>
         <w:t xml:space="preserve">宝玉：（叹）唉，今儿不该说话不留心，又得罪宝姐姐了。（在屋里转圈）</w:t>
       </w:r>
     </w:p>
@@ -9860,14 +9825,215 @@
         <w:t xml:space="preserve">宝玉转身离去。</w:t>
       </w:r>
     </w:p>
+    <w:p>
+      <w:pPr>
+        <w:pStyle w:val="BodyText"/>
+      </w:pPr>
+      <w:r>
+        <w:t xml:space="preserve">场景转换。</w:t>
+      </w:r>
+    </w:p>
+    <w:p>
+      <w:pPr>
+        <w:pStyle w:val="BodyText"/>
+      </w:pPr>
+      <w:r>
+        <w:t xml:space="preserve">宝玉回来。</w:t>
+      </w:r>
+    </w:p>
+    <w:p>
+      <w:pPr>
+        <w:pStyle w:val="BodyText"/>
+      </w:pPr>
+      <w:r>
+        <w:t xml:space="preserve">院中有乘凉枕榻设下，榻上有个人睡着，宝玉一面在塌沿上坐下，一面推那人。</w:t>
+      </w:r>
+    </w:p>
+    <w:p>
+      <w:pPr>
+        <w:pStyle w:val="BodyText"/>
+      </w:pPr>
+      <w:r>
+        <w:t xml:space="preserve">晴雯：（翻身起来）何苦来，又招我！</w:t>
+      </w:r>
+    </w:p>
+    <w:p>
+      <w:pPr>
+        <w:pStyle w:val="BodyText"/>
+      </w:pPr>
+      <w:r>
+        <w:t xml:space="preserve">宝玉：（笑）你的性子越发惯娇了。早起就是跌了扇子，我不过说了那两句，你就说上那些话。说我也罢了，袭人好意来劝，你又括上他，你自己想想，该不该？</w:t>
+      </w:r>
+    </w:p>
+    <w:p>
+      <w:pPr>
+        <w:pStyle w:val="BodyText"/>
+      </w:pPr>
+      <w:r>
+        <w:t xml:space="preserve">晴雯：怪热的，拉拉扯扯作什么！叫人来看见象什么！我这身子也不配坐在这里。</w:t>
+      </w:r>
+    </w:p>
+    <w:p>
+      <w:pPr>
+        <w:pStyle w:val="BodyText"/>
+      </w:pPr>
+      <w:r>
+        <w:t xml:space="preserve">宝玉：（笑）你既知道不配，为什么睡着呢？</w:t>
+      </w:r>
+    </w:p>
+    <w:p>
+      <w:pPr>
+        <w:pStyle w:val="BodyText"/>
+      </w:pPr>
+      <w:r>
+        <w:t xml:space="preserve">晴雯：（笑）你不来便使得，你来了就不配了。起来，让我洗头去。才刚鸳鸯送了好些果子来，都湃在那水晶缸里呢，叫他们打发你吃。</w:t>
+      </w:r>
+    </w:p>
+    <w:p>
+      <w:pPr>
+        <w:pStyle w:val="BodyText"/>
+      </w:pPr>
+      <w:r>
+        <w:t xml:space="preserve">宝玉：即这么着，你也不许洗去，只洗洗手来拿果子来吃吧。</w:t>
+      </w:r>
+    </w:p>
+    <w:p>
+      <w:pPr>
+        <w:pStyle w:val="BodyText"/>
+      </w:pPr>
+      <w:r>
+        <w:t xml:space="preserve">晴雯：我慌张的很，连扇子还跌折了，那里还配打发吃果子。倘或再打破了盘子，还更了不得呢。</w:t>
+      </w:r>
+    </w:p>
+    <w:p>
+      <w:pPr>
+        <w:pStyle w:val="BodyText"/>
+      </w:pPr>
+      <w:r>
+        <w:t xml:space="preserve">宝玉：你爱打就打，这些东西原不过是借人所用，你爱这样，我爱那样，各自性情不同。比如那扇子原是扇的，你要撕着玩也可以使得，只是不可生气时拿他出气。就如杯盘，原是盛东西的，你喜欢听那一声响，就故意的碎了也可以使得，只是别在生气时拿他出气。这就是爱物了。</w:t>
+      </w:r>
+    </w:p>
+    <w:p>
+      <w:pPr>
+        <w:pStyle w:val="BodyText"/>
+      </w:pPr>
+      <w:r>
+        <w:t xml:space="preserve">晴雯：即这么说，你就拿了扇子来我撕，我最喜欢撕的。</w:t>
+      </w:r>
+    </w:p>
+    <w:p>
+      <w:pPr>
+        <w:pStyle w:val="BodyText"/>
+      </w:pPr>
+      <w:r>
+        <w:t xml:space="preserve">宝玉将扇子笑递与他。晴雯接过来，嗤的一声，撕了两半，接着嗤嗤又听了几声。</w:t>
+      </w:r>
+    </w:p>
+    <w:p>
+      <w:pPr>
+        <w:pStyle w:val="BodyText"/>
+      </w:pPr>
+      <w:r>
+        <w:t xml:space="preserve">宝玉：响的好，再撕响些！</w:t>
+      </w:r>
+    </w:p>
+    <w:p>
+      <w:pPr>
+        <w:pStyle w:val="BodyText"/>
+      </w:pPr>
+      <w:r>
+        <w:t xml:space="preserve">麝月走过来。</w:t>
+      </w:r>
+    </w:p>
+    <w:p>
+      <w:pPr>
+        <w:pStyle w:val="BodyText"/>
+      </w:pPr>
+      <w:r>
+        <w:t xml:space="preserve">麝月：少作些孽吧。</w:t>
+      </w:r>
+    </w:p>
+    <w:p>
+      <w:pPr>
+        <w:pStyle w:val="BodyText"/>
+      </w:pPr>
+      <w:r>
+        <w:t xml:space="preserve">宝玉赶上来，一把将麝月手里的扇子也夺了递与晴雯。晴雯接了，也撕了几半子。</w:t>
+      </w:r>
+    </w:p>
+    <w:p>
+      <w:pPr>
+        <w:pStyle w:val="BodyText"/>
+      </w:pPr>
+      <w:r>
+        <w:t xml:space="preserve">麝月：这是怎么说，拿我的东西开心儿？</w:t>
+      </w:r>
+    </w:p>
+    <w:p>
+      <w:pPr>
+        <w:pStyle w:val="BodyText"/>
+      </w:pPr>
+      <w:r>
+        <w:t xml:space="preserve">宝玉：打开扇子匣子你拣去，什么好东西！</w:t>
+      </w:r>
+    </w:p>
+    <w:p>
+      <w:pPr>
+        <w:pStyle w:val="BodyText"/>
+      </w:pPr>
+      <w:r>
+        <w:t xml:space="preserve">麝月：既这么说，就把匣子搬了出来，让他尽力的撕，岂不好？</w:t>
+      </w:r>
+    </w:p>
+    <w:p>
+      <w:pPr>
+        <w:pStyle w:val="BodyText"/>
+      </w:pPr>
+      <w:r>
+        <w:t xml:space="preserve">宝玉：你就搬去。</w:t>
+      </w:r>
+    </w:p>
+    <w:p>
+      <w:pPr>
+        <w:pStyle w:val="BodyText"/>
+      </w:pPr>
+      <w:r>
+        <w:t xml:space="preserve">麝月：我可不造这孽。他也没折了手，叫他自己搬去。</w:t>
+      </w:r>
+    </w:p>
+    <w:p>
+      <w:pPr>
+        <w:pStyle w:val="BodyText"/>
+      </w:pPr>
+      <w:r>
+        <w:t xml:space="preserve">晴雯：（倚在床上，笑）我也乏了，明儿在撕罢。</w:t>
+      </w:r>
+    </w:p>
+    <w:p>
+      <w:pPr>
+        <w:pStyle w:val="BodyText"/>
+      </w:pPr>
+      <w:r>
+        <w:t xml:space="preserve">宝玉：古人云：</w:t>
+      </w:r>
+      <w:r>
+        <w:t xml:space="preserve">“</w:t>
+      </w:r>
+      <w:r>
+        <w:t xml:space="preserve">千金难买一笑，几把扇子能值几何！</w:t>
+      </w:r>
+      <w:r>
+        <w:t xml:space="preserve">”</w:t>
+      </w:r>
+    </w:p>
     <w:bookmarkEnd w:id="35"/>
-    <w:bookmarkStart w:id="36" w:name="场景转换"/>
-    <w:p>
-      <w:pPr>
-        <w:pStyle w:val="Heading2"/>
-      </w:pPr>
-      <w:r>
-        <w:t xml:space="preserve">13.2 场景转换。</w:t>
+    <w:bookmarkStart w:id="36" w:name="心迷活宝玉"/>
+    <w:p>
+      <w:pPr>
+        <w:pStyle w:val="Heading1"/>
+      </w:pPr>
+      <w:r>
+        <w:t xml:space="preserve">14 心迷活宝玉</w:t>
       </w:r>
     </w:p>
     <w:p>
@@ -9875,206 +10041,1013 @@
         <w:pStyle w:val="FirstParagraph"/>
       </w:pPr>
       <w:r>
-        <w:t xml:space="preserve">宝玉回来。</w:t>
-      </w:r>
-    </w:p>
-    <w:p>
-      <w:pPr>
-        <w:pStyle w:val="BodyText"/>
-      </w:pPr>
-      <w:r>
-        <w:t xml:space="preserve">院中有乘凉枕榻设下，榻上有个人睡着，宝玉一面在塌沿上坐下，一面推那人。</w:t>
-      </w:r>
-    </w:p>
-    <w:p>
-      <w:pPr>
-        <w:pStyle w:val="BodyText"/>
-      </w:pPr>
-      <w:r>
-        <w:t xml:space="preserve">晴雯：（翻身起来）何苦来，又招我！</w:t>
-      </w:r>
-    </w:p>
-    <w:p>
-      <w:pPr>
-        <w:pStyle w:val="BodyText"/>
-      </w:pPr>
-      <w:r>
-        <w:t xml:space="preserve">宝玉：（笑）你的性子越发惯娇了。早起就是跌了扇子，我不过说了那两句，你就说上那些话。说我也罢了，袭人好意来劝，你又括上他，你自己想想，该不该？</w:t>
-      </w:r>
-    </w:p>
-    <w:p>
-      <w:pPr>
-        <w:pStyle w:val="BodyText"/>
-      </w:pPr>
-      <w:r>
-        <w:t xml:space="preserve">晴雯：怪热的，拉拉扯扯作什么！叫人来看见象什么！我这身子也不配坐在这里。</w:t>
-      </w:r>
-    </w:p>
-    <w:p>
-      <w:pPr>
-        <w:pStyle w:val="BodyText"/>
-      </w:pPr>
-      <w:r>
-        <w:t xml:space="preserve">宝玉：（笑）你既知道不配，为什么睡着呢？</w:t>
-      </w:r>
-    </w:p>
-    <w:p>
-      <w:pPr>
-        <w:pStyle w:val="BodyText"/>
-      </w:pPr>
-      <w:r>
-        <w:t xml:space="preserve">晴雯：（笑）你不来便使得，你来了就不配了。起来，让我洗头去。才刚鸳鸯送了好些果子来，都湃在那水晶缸里呢，叫他们打发你吃。</w:t>
-      </w:r>
-    </w:p>
-    <w:p>
-      <w:pPr>
-        <w:pStyle w:val="BodyText"/>
-      </w:pPr>
-      <w:r>
-        <w:t xml:space="preserve">宝玉：即这么着，你也不许洗去，只洗洗手来拿果子来吃吧。</w:t>
-      </w:r>
-    </w:p>
-    <w:p>
-      <w:pPr>
-        <w:pStyle w:val="BodyText"/>
-      </w:pPr>
-      <w:r>
-        <w:t xml:space="preserve">晴雯：我慌张的很，连扇子还跌折了，那里还配打发吃果子。倘或再打破了盘子，还更了不得呢。</w:t>
-      </w:r>
-    </w:p>
-    <w:p>
-      <w:pPr>
-        <w:pStyle w:val="BodyText"/>
-      </w:pPr>
-      <w:r>
-        <w:t xml:space="preserve">宝玉：你爱打就打，这些东西原不过是借人所用，你爱这样，我爱那样，各自性情不同。比如那扇子原是扇的，你要撕着玩也可以使得，只是不可生气时拿他出气。就如杯盘，原是盛东西的，你喜欢听那一声响，就故意的碎了也可以使得，只是别在生气时拿他出气。这就是爱物了。</w:t>
-      </w:r>
-    </w:p>
-    <w:p>
-      <w:pPr>
-        <w:pStyle w:val="BodyText"/>
-      </w:pPr>
-      <w:r>
-        <w:t xml:space="preserve">晴雯：即这么说，你就拿了扇子来我撕，我最喜欢撕的。</w:t>
-      </w:r>
-    </w:p>
-    <w:p>
-      <w:pPr>
-        <w:pStyle w:val="BodyText"/>
-      </w:pPr>
-      <w:r>
-        <w:t xml:space="preserve">宝玉将扇子笑递与他。晴雯接过来，嗤的一声，撕了两半，接着嗤嗤又听了几声。</w:t>
-      </w:r>
-    </w:p>
-    <w:p>
-      <w:pPr>
-        <w:pStyle w:val="BodyText"/>
-      </w:pPr>
-      <w:r>
-        <w:t xml:space="preserve">宝玉：响的好，再撕响些！</w:t>
-      </w:r>
-    </w:p>
-    <w:p>
-      <w:pPr>
-        <w:pStyle w:val="BodyText"/>
-      </w:pPr>
-      <w:r>
-        <w:t xml:space="preserve">麝月走过来。</w:t>
-      </w:r>
-    </w:p>
-    <w:p>
-      <w:pPr>
-        <w:pStyle w:val="BodyText"/>
-      </w:pPr>
-      <w:r>
-        <w:t xml:space="preserve">麝月：少作些孽吧。</w:t>
-      </w:r>
-    </w:p>
-    <w:p>
-      <w:pPr>
-        <w:pStyle w:val="BodyText"/>
-      </w:pPr>
-      <w:r>
-        <w:t xml:space="preserve">宝玉赶上来，一把将麝月手里的扇子也夺了递与晴雯。晴雯接了，也撕了几半子。</w:t>
-      </w:r>
-    </w:p>
-    <w:p>
-      <w:pPr>
-        <w:pStyle w:val="BodyText"/>
-      </w:pPr>
-      <w:r>
-        <w:t xml:space="preserve">麝月：这是怎么说，拿我的东西开心儿？</w:t>
-      </w:r>
-    </w:p>
-    <w:p>
-      <w:pPr>
-        <w:pStyle w:val="BodyText"/>
-      </w:pPr>
-      <w:r>
-        <w:t xml:space="preserve">宝玉：打开扇子匣子你拣去，什么好东西！</w:t>
-      </w:r>
-    </w:p>
-    <w:p>
-      <w:pPr>
-        <w:pStyle w:val="BodyText"/>
-      </w:pPr>
-      <w:r>
-        <w:t xml:space="preserve">麝月：既这么说，就把匣子搬了出来，让他尽力的撕，岂不好？</w:t>
-      </w:r>
-    </w:p>
-    <w:p>
-      <w:pPr>
-        <w:pStyle w:val="BodyText"/>
-      </w:pPr>
-      <w:r>
-        <w:t xml:space="preserve">宝玉：你就搬去。</w:t>
-      </w:r>
-    </w:p>
-    <w:p>
-      <w:pPr>
-        <w:pStyle w:val="BodyText"/>
-      </w:pPr>
-      <w:r>
-        <w:t xml:space="preserve">麝月：我可不造这孽。他也没折了手，叫他自己搬去。</w:t>
-      </w:r>
-    </w:p>
-    <w:p>
-      <w:pPr>
-        <w:pStyle w:val="BodyText"/>
-      </w:pPr>
-      <w:r>
-        <w:t xml:space="preserve">晴雯：（倚在床上，笑）我也乏了，明儿在撕罢。</w:t>
-      </w:r>
-    </w:p>
-    <w:p>
-      <w:pPr>
-        <w:pStyle w:val="BodyText"/>
-      </w:pPr>
-      <w:r>
-        <w:t xml:space="preserve">宝玉：古人云：</w:t>
+        <w:t xml:space="preserve">潇湘馆</w:t>
+      </w:r>
+    </w:p>
+    <w:p>
+      <w:pPr>
+        <w:pStyle w:val="BodyText"/>
+      </w:pPr>
+      <w:r>
+        <w:t xml:space="preserve">紫鹃：听说云姑娘定了亲了，跟一个姓卫的公子，老太太和太太他们正在房里议论这事呢。</w:t>
+      </w:r>
+    </w:p>
+    <w:p>
+      <w:pPr>
+        <w:pStyle w:val="BodyText"/>
+      </w:pPr>
+      <w:r>
+        <w:t xml:space="preserve">黛玉：（叹）这里他年纪最小，谁知倒先有结果了。</w:t>
+      </w:r>
+    </w:p>
+    <w:p>
+      <w:pPr>
+        <w:pStyle w:val="BodyText"/>
+      </w:pPr>
+      <w:r>
+        <w:t xml:space="preserve">紫鹃：（抿着嘴笑）他既定了亲，如今可不用惦记那金麒麟了。</w:t>
+      </w:r>
+    </w:p>
+    <w:p>
+      <w:pPr>
+        <w:pStyle w:val="BodyText"/>
+      </w:pPr>
+      <w:r>
+        <w:t xml:space="preserve">黛玉：死丫头，说什么呢，我何曾记得什么金麒麟了？你把屋子收拾了，撂下一扇纱屉，烧了香就把炉罩上，我去看看云妹妹就回来。</w:t>
+      </w:r>
+    </w:p>
+    <w:p>
+      <w:pPr>
+        <w:pStyle w:val="BodyText"/>
+      </w:pPr>
+      <w:r>
+        <w:t xml:space="preserve">怡红院里。</w:t>
+      </w:r>
+    </w:p>
+    <w:p>
+      <w:pPr>
+        <w:pStyle w:val="BodyText"/>
+      </w:pPr>
+      <w:r>
+        <w:t xml:space="preserve">宝玉望着湘云，目光中流露不舍。</w:t>
+      </w:r>
+    </w:p>
+    <w:p>
+      <w:pPr>
+        <w:pStyle w:val="BodyText"/>
+      </w:pPr>
+      <w:r>
+        <w:t xml:space="preserve">袭人：（笑）云姑娘，听见前儿你大喜了。</w:t>
+      </w:r>
+    </w:p>
+    <w:p>
+      <w:pPr>
+        <w:pStyle w:val="BodyText"/>
+      </w:pPr>
+      <w:r>
+        <w:t xml:space="preserve">湘云：（红脸）你取笑人家做什么？</w:t>
+      </w:r>
+    </w:p>
+    <w:p>
+      <w:pPr>
+        <w:pStyle w:val="BodyText"/>
+      </w:pPr>
+      <w:r>
+        <w:t xml:space="preserve">袭人：（替他倒茶）听说那卫公子不过十八九岁，和你年龄相当，人品貌相都极好，知道的没有人不称赞的，门第儿根基儿又好，这门亲事算是结对了，我们恭喜你还来不及，这会子你又害臊了。你还记得十年前，咱们在西边暖阁住着，晚上你同我说的话儿？那会子不害臊，这会子怎么又害臊了？</w:t>
+      </w:r>
+    </w:p>
+    <w:p>
+      <w:pPr>
+        <w:pStyle w:val="BodyText"/>
+      </w:pPr>
+      <w:r>
+        <w:t xml:space="preserve">湘云：你还说呢。那会子咱们那么好。后来我们太太没了，我家去住了一程子，怎么就把你派了跟二哥哥，我来了，你就不象先待我了。</w:t>
+      </w:r>
+    </w:p>
+    <w:p>
+      <w:pPr>
+        <w:pStyle w:val="BodyText"/>
+      </w:pPr>
+      <w:r>
+        <w:t xml:space="preserve">袭人：你还说呢。先姐姐长姐姐短哄着我替你梳头洗脸，做这个弄那个，如今大了，就拿出小姐的款来。你既拿小姐的款，我怎敢亲近呢？</w:t>
+      </w:r>
+    </w:p>
+    <w:p>
+      <w:pPr>
+        <w:pStyle w:val="BodyText"/>
+      </w:pPr>
+      <w:r>
+        <w:t xml:space="preserve">湘云：阿弥陀佛，冤枉冤哉！我要这样，就立刻死了。你瞧瞧，这么大热天，我来了，必定赶来先瞧瞧你。不信你问问缕儿，我在家时时刻刻那一回不念你几声。</w:t>
+      </w:r>
+    </w:p>
+    <w:p>
+      <w:pPr>
+        <w:pStyle w:val="BodyText"/>
+      </w:pPr>
+      <w:r>
+        <w:t xml:space="preserve">宝玉：顽话你又认真了。还是这么性急。</w:t>
+      </w:r>
+    </w:p>
+    <w:p>
+      <w:pPr>
+        <w:pStyle w:val="BodyText"/>
+      </w:pPr>
+      <w:r>
+        <w:t xml:space="preserve">湘云：你不说袭人姐姐的话噎人，倒说人性急。哪，这是我给袭人姐姐的。</w:t>
+      </w:r>
+    </w:p>
+    <w:p>
+      <w:pPr>
+        <w:pStyle w:val="BodyText"/>
+      </w:pPr>
+      <w:r>
+        <w:t xml:space="preserve">湘云打开手帕子，将一个戒指递与袭人。</w:t>
+      </w:r>
+    </w:p>
+    <w:p>
+      <w:pPr>
+        <w:pStyle w:val="BodyText"/>
+      </w:pPr>
+      <w:r>
+        <w:t xml:space="preserve">袭人：（笑）你前儿送你姐姐们的，我已得了，今儿你亲自又送来，可见是没忘了我。只这个就试出你来了。戒指儿能值多少，可见你的心真。</w:t>
+      </w:r>
+    </w:p>
+    <w:p>
+      <w:pPr>
+        <w:pStyle w:val="BodyText"/>
+      </w:pPr>
+      <w:r>
+        <w:t xml:space="preserve">湘云：是谁给你的？</w:t>
+      </w:r>
+    </w:p>
+    <w:p>
+      <w:pPr>
+        <w:pStyle w:val="BodyText"/>
+      </w:pPr>
+      <w:r>
+        <w:t xml:space="preserve">袭人：是宝姑娘给我的。</w:t>
+      </w:r>
+    </w:p>
+    <w:p>
+      <w:pPr>
+        <w:pStyle w:val="BodyText"/>
+      </w:pPr>
+      <w:r>
+        <w:t xml:space="preserve">湘云：我只当是林姐姐给你的。原来是宝姐姐给了你。我天天在家里想着，这些姐姐们再没一个比宝姐姐好的。可惜我们不是一个娘养的。我但凡有这么个亲姐姐，就是没了父母，也是没妨碍的。</w:t>
+      </w:r>
+    </w:p>
+    <w:p>
+      <w:pPr>
+        <w:pStyle w:val="BodyText"/>
+      </w:pPr>
+      <w:r>
+        <w:t xml:space="preserve">宝玉：罢，罢，罢！不用提这个话。</w:t>
+      </w:r>
+    </w:p>
+    <w:p>
+      <w:pPr>
+        <w:pStyle w:val="BodyText"/>
+      </w:pPr>
+      <w:r>
+        <w:t xml:space="preserve">湘云：提这个便怎么？我知道你的心病，恐怕你的林妹妹听见，又怪嗔我赞了宝姐姐。可是为这个不是？</w:t>
+      </w:r>
+    </w:p>
+    <w:p>
+      <w:pPr>
+        <w:pStyle w:val="BodyText"/>
+      </w:pPr>
+      <w:r>
+        <w:t xml:space="preserve">袭人：（笑）云姑娘，你如今大了，越发心直口快了。</w:t>
+      </w:r>
+    </w:p>
+    <w:p>
+      <w:pPr>
+        <w:pStyle w:val="BodyText"/>
+      </w:pPr>
+      <w:r>
+        <w:t xml:space="preserve">宝玉：我说你们这几个人难说话，果然不错。</w:t>
+      </w:r>
+    </w:p>
+    <w:p>
+      <w:pPr>
+        <w:pStyle w:val="BodyText"/>
+      </w:pPr>
+      <w:r>
+        <w:t xml:space="preserve">湘云：好哥哥，你不必说话教我恶心。只会在我们跟前说话，见了你林妹妹，又不知怎么了。</w:t>
+      </w:r>
+    </w:p>
+    <w:p>
+      <w:pPr>
+        <w:pStyle w:val="BodyText"/>
+      </w:pPr>
+      <w:r>
+        <w:t xml:space="preserve">袭人：且别说顽话，正有一件事还要求你呢。</w:t>
+      </w:r>
+    </w:p>
+    <w:p>
+      <w:pPr>
+        <w:pStyle w:val="BodyText"/>
+      </w:pPr>
+      <w:r>
+        <w:t xml:space="preserve">湘云：什么事？</w:t>
+      </w:r>
+    </w:p>
+    <w:p>
+      <w:pPr>
+        <w:pStyle w:val="BodyText"/>
+      </w:pPr>
+      <w:r>
+        <w:t xml:space="preserve">袭人：有一双鞋，抠了垫心子。我这两日身上不好，不得做，你可有工夫替我做做？</w:t>
+      </w:r>
+    </w:p>
+    <w:p>
+      <w:pPr>
+        <w:pStyle w:val="BodyText"/>
+      </w:pPr>
+      <w:r>
+        <w:t xml:space="preserve">湘云：这又奇了，你家放着这些巧人不算，还有什么针线上的，裁剪上的怎么教我做起来？你的活计叫谁做，谁好意思不做呢。</w:t>
+      </w:r>
+    </w:p>
+    <w:p>
+      <w:pPr>
+        <w:pStyle w:val="BodyText"/>
+      </w:pPr>
+      <w:r>
+        <w:t xml:space="preserve">袭人：你又糊涂了。你难道不知道，我们这屋里的针线，是不要那些针线上的人做的。</w:t>
+      </w:r>
+    </w:p>
+    <w:p>
+      <w:pPr>
+        <w:pStyle w:val="BodyText"/>
+      </w:pPr>
+      <w:r>
+        <w:t xml:space="preserve">湘云：既这么说，我就替你做了吧。只是一件，你的我才作，别人的我可不能。</w:t>
+      </w:r>
+    </w:p>
+    <w:p>
+      <w:pPr>
+        <w:pStyle w:val="BodyText"/>
+      </w:pPr>
+      <w:r>
+        <w:t xml:space="preserve">袭人：又来了，我是个什么，就烦你做鞋了。实告诉你，可不是我的。你别管是谁的，横竖我领情就是了。</w:t>
+      </w:r>
+    </w:p>
+    <w:p>
+      <w:pPr>
+        <w:pStyle w:val="BodyText"/>
+      </w:pPr>
+      <w:r>
+        <w:t xml:space="preserve">湘云：论理，你的东西也不知烦我做了多少了，今儿我倒不做了的原故，你必定也知道。</w:t>
+      </w:r>
+    </w:p>
+    <w:p>
+      <w:pPr>
+        <w:pStyle w:val="BodyText"/>
+      </w:pPr>
+      <w:r>
+        <w:t xml:space="preserve">袭人：倒也不知道。</w:t>
+      </w:r>
+    </w:p>
+    <w:p>
+      <w:pPr>
+        <w:pStyle w:val="BodyText"/>
+      </w:pPr>
+      <w:r>
+        <w:t xml:space="preserve">湘云：前儿我听见把我做的扇套子拿着和人家比，赌气又绞了。我早就听见了，你还瞒我。这会子又叫我做，我成了你们的奴才了。</w:t>
+      </w:r>
+    </w:p>
+    <w:p>
+      <w:pPr>
+        <w:pStyle w:val="BodyText"/>
+      </w:pPr>
+      <w:r>
+        <w:t xml:space="preserve">宝玉：前儿的那事，本不知是你做的。</w:t>
+      </w:r>
+    </w:p>
+    <w:p>
+      <w:pPr>
+        <w:pStyle w:val="BodyText"/>
+      </w:pPr>
+      <w:r>
+        <w:t xml:space="preserve">袭人也笑道：他本不知是你做的。是我哄他的话，说是新近外头有个会做活的女孩子，说扎的出奇的花，我叫他拿了一个扇套子试试看好不好。他就信了，拿出去给这个瞧给那个看的。不知怎么又惹恼了林姑娘，铰了两段。回来他还叫赶着做去，我才说了是你作的，他后悔的什么似的。</w:t>
+      </w:r>
+    </w:p>
+    <w:p>
+      <w:pPr>
+        <w:pStyle w:val="BodyText"/>
+      </w:pPr>
+      <w:r>
+        <w:t xml:space="preserve">湘云：越发奇了。林姑娘也犯不上生气，他既会剪，就叫他做。</w:t>
+      </w:r>
+    </w:p>
+    <w:p>
+      <w:pPr>
+        <w:pStyle w:val="BodyText"/>
+      </w:pPr>
+      <w:r>
+        <w:t xml:space="preserve">袭人：他可不做呢。饶这么着，老太太还怕他劳碌着了。大夫又说好生静养才好，谁还烦他做？旧年好一年的工夫，做了个香袋儿，今年半年，还没拿针线呢。</w:t>
+      </w:r>
+    </w:p>
+    <w:p>
+      <w:pPr>
+        <w:pStyle w:val="BodyText"/>
+      </w:pPr>
+      <w:r>
+        <w:t xml:space="preserve">麝月：二爷，兴隆街的大爷来了，老爷叫二爷出去会会。</w:t>
+      </w:r>
+    </w:p>
+    <w:p>
+      <w:pPr>
+        <w:pStyle w:val="BodyText"/>
+      </w:pPr>
+      <w:r>
+        <w:t xml:space="preserve">宝玉：（面色沉）老爷和他们坐着就罢了，回回定要见我。</w:t>
+      </w:r>
+    </w:p>
+    <w:p>
+      <w:pPr>
+        <w:pStyle w:val="BodyText"/>
+      </w:pPr>
+      <w:r>
+        <w:t xml:space="preserve">湘云：（笑）自然你能会宾客，老爷才叫你出去呢。</w:t>
+      </w:r>
+    </w:p>
+    <w:p>
+      <w:pPr>
+        <w:pStyle w:val="BodyText"/>
+      </w:pPr>
+      <w:r>
+        <w:t xml:space="preserve">宝玉：那里是老爷，都是他自己要请我去见的。</w:t>
+      </w:r>
+    </w:p>
+    <w:p>
+      <w:pPr>
+        <w:pStyle w:val="BodyText"/>
+      </w:pPr>
+      <w:r>
+        <w:t xml:space="preserve">湘云：主雅客来勤，自然你有些好处，他才只要会你。</w:t>
+      </w:r>
+    </w:p>
+    <w:p>
+      <w:pPr>
+        <w:pStyle w:val="BodyText"/>
+      </w:pPr>
+      <w:r>
+        <w:t xml:space="preserve">宝玉：罢，罢，我也不敢称雅，俗中又俗的一个俗人，并不愿同这些禄蠹虫们往来。</w:t>
+      </w:r>
+    </w:p>
+    <w:p>
+      <w:pPr>
+        <w:pStyle w:val="BodyText"/>
+      </w:pPr>
+      <w:r>
+        <w:t xml:space="preserve">湘云：还是这个情性不改。如今大了，你就不愿读书去考举人进士的，也该常常的会会这些为官做宰的人们，谈谈讲讲些仕途经济的学问，也好将来应酬世物，日后也有个朋友。没见你成年家只在我们队里搅些什么！</w:t>
+      </w:r>
+    </w:p>
+    <w:p>
+      <w:pPr>
+        <w:pStyle w:val="BodyText"/>
+      </w:pPr>
+      <w:r>
+        <w:t xml:space="preserve">宝玉：（面色难看）姑娘请别的姊妹屋里坐坐，我这里仔细污了你的经济学问的。</w:t>
+      </w:r>
+    </w:p>
+    <w:p>
+      <w:pPr>
+        <w:pStyle w:val="BodyText"/>
+      </w:pPr>
+      <w:r>
+        <w:t xml:space="preserve">袭人：云姑娘快别说这话。上回也是宝姑娘也说过一回，他也不管人脸上过的去过不去，他就咳了一声，拿起脚来走了。这里宝姑娘的话也没说完，见他走了，登时羞的脸通红，说又不是，不说又不是。幸而是宝姑娘，那要是林姑娘，不知又闹到怎么样，哭的怎么样呢。提起这个话来，真真的宝姑娘叫人敬重，自己讪了一会子去了。我倒过不去，只当他恼了，谁知过后还是照旧一样，真真有涵养，心地宽大。谁知这一个反倒同他生分了。那林姑娘见你赌气不理他，你得赔多少不是呢。</w:t>
+      </w:r>
+    </w:p>
+    <w:p>
+      <w:pPr>
+        <w:pStyle w:val="BodyText"/>
+      </w:pPr>
+      <w:r>
+        <w:t xml:space="preserve">宝玉：林姑娘从来说过这些混帐话不曾？若他也说过这些混帐话，我早和他生分了。</w:t>
+      </w:r>
+    </w:p>
+    <w:p>
+      <w:pPr>
+        <w:pStyle w:val="BodyText"/>
+      </w:pPr>
+      <w:r>
+        <w:t xml:space="preserve">湘云：（笑）这原是混帐话。</w:t>
+      </w:r>
+    </w:p>
+    <w:p>
+      <w:pPr>
+        <w:pStyle w:val="BodyText"/>
+      </w:pPr>
+      <w:r>
+        <w:t xml:space="preserve">特写：黛玉走进怡红院。</w:t>
+      </w:r>
+    </w:p>
+    <w:p>
+      <w:pPr>
+        <w:pStyle w:val="BodyText"/>
+      </w:pPr>
+      <w:r>
+        <w:t xml:space="preserve">宝玉：林妹妹不说这样混帐话，若说这话，我也和他生分了。</w:t>
+      </w:r>
+    </w:p>
+    <w:p>
+      <w:pPr>
+        <w:pStyle w:val="BodyText"/>
+      </w:pPr>
+      <w:r>
+        <w:t xml:space="preserve">黛玉在门口听了这话，先是一怔，接着表情复杂，慢慢地站身离去。</w:t>
+      </w:r>
+    </w:p>
+    <w:p>
+      <w:pPr>
+        <w:pStyle w:val="BodyText"/>
+      </w:pPr>
+      <w:r>
+        <w:t xml:space="preserve">宝玉：好了，我去会拿禄蠹了。</w:t>
+      </w:r>
+    </w:p>
+    <w:p>
+      <w:pPr>
+        <w:pStyle w:val="BodyText"/>
+      </w:pPr>
+      <w:r>
+        <w:t xml:space="preserve">宝玉出来，忽见黛玉在前面慢慢的走着，忙赶上来。</w:t>
+      </w:r>
+    </w:p>
+    <w:p>
+      <w:pPr>
+        <w:pStyle w:val="BodyText"/>
+      </w:pPr>
+      <w:r>
+        <w:t xml:space="preserve">宝玉：妹妹往哪里去？怎么又哭了？又是谁得罪了你？</w:t>
+      </w:r>
+    </w:p>
+    <w:p>
+      <w:pPr>
+        <w:pStyle w:val="BodyText"/>
+      </w:pPr>
+      <w:r>
+        <w:t xml:space="preserve">黛玉：好好的，我何曾哭了。</w:t>
+      </w:r>
+    </w:p>
+    <w:p>
+      <w:pPr>
+        <w:pStyle w:val="BodyText"/>
+      </w:pPr>
+      <w:r>
+        <w:t xml:space="preserve">宝玉：你瞧瞧，眼睛上的泪珠儿未干，还撒谎呢。（抬起手来替他拭泪）</w:t>
+      </w:r>
+    </w:p>
+    <w:p>
+      <w:pPr>
+        <w:pStyle w:val="BodyText"/>
+      </w:pPr>
+      <w:r>
+        <w:t xml:space="preserve">黛玉：你又要死了，作什么这么动手动脚的！</w:t>
+      </w:r>
+    </w:p>
+    <w:p>
+      <w:pPr>
+        <w:pStyle w:val="BodyText"/>
+      </w:pPr>
+      <w:r>
+        <w:t xml:space="preserve">宝玉：说话忘了情，不觉的动了手，也就顾不得死活。</w:t>
+      </w:r>
+    </w:p>
+    <w:p>
+      <w:pPr>
+        <w:pStyle w:val="BodyText"/>
+      </w:pPr>
+      <w:r>
+        <w:t xml:space="preserve">黛玉：你死了倒不值什么，只是丢下了什么金，又是什么麒麟，可怎么样呢？</w:t>
+      </w:r>
+    </w:p>
+    <w:p>
+      <w:pPr>
+        <w:pStyle w:val="BodyText"/>
+      </w:pPr>
+      <w:r>
+        <w:t xml:space="preserve">宝玉：你还说这话，到底是咒我还是气我呢？</w:t>
+      </w:r>
+    </w:p>
+    <w:p>
+      <w:pPr>
+        <w:pStyle w:val="BodyText"/>
+      </w:pPr>
+      <w:r>
+        <w:t xml:space="preserve">黛玉：你别着急，我原说错了。这有什么的，筋都暴起来，急的一脸汗。</w:t>
+      </w:r>
+    </w:p>
+    <w:p>
+      <w:pPr>
+        <w:pStyle w:val="BodyText"/>
+      </w:pPr>
+      <w:r>
+        <w:t xml:space="preserve">特写：黛玉近前伸手替宝玉拭面上的汗。</w:t>
+      </w:r>
+    </w:p>
+    <w:p>
+      <w:pPr>
+        <w:pStyle w:val="BodyText"/>
+      </w:pPr>
+      <w:r>
+        <w:t xml:space="preserve">宝玉瞅了黛玉半天。</w:t>
+      </w:r>
+    </w:p>
+    <w:p>
+      <w:pPr>
+        <w:pStyle w:val="BodyText"/>
+      </w:pPr>
+      <w:r>
+        <w:t xml:space="preserve">宝玉：你放心！</w:t>
+      </w:r>
+    </w:p>
+    <w:p>
+      <w:pPr>
+        <w:pStyle w:val="BodyText"/>
+      </w:pPr>
+      <w:r>
+        <w:t xml:space="preserve">黛玉：我有什么不放心的？我不明白这话。你倒说说怎么放心不放心？</w:t>
+      </w:r>
+    </w:p>
+    <w:p>
+      <w:pPr>
+        <w:pStyle w:val="BodyText"/>
+      </w:pPr>
+      <w:r>
+        <w:t xml:space="preserve">宝玉：你果不明白这话？难道我素日在你身上的心都用错了？连你的意思若体贴不着，就难怪你天天为我生气了。</w:t>
+      </w:r>
+    </w:p>
+    <w:p>
+      <w:pPr>
+        <w:pStyle w:val="BodyText"/>
+      </w:pPr>
+      <w:r>
+        <w:t xml:space="preserve">黛玉：果然我不明白放心不放心的话。</w:t>
+      </w:r>
+    </w:p>
+    <w:p>
+      <w:pPr>
+        <w:pStyle w:val="BodyText"/>
+      </w:pPr>
+      <w:r>
+        <w:t xml:space="preserve">宝玉：好妹妹，你别哄我。果然不明白这话，不但我素日之意白用了，且连你素日待我之意也都辜负了。你皆因总是不放心的原故，才弄了一身病。但凡宽慰些，这病也不得一日重似一日。</w:t>
+      </w:r>
+    </w:p>
+    <w:p>
+      <w:pPr>
+        <w:pStyle w:val="BodyText"/>
+      </w:pPr>
+      <w:r>
+        <w:t xml:space="preserve">特写：黛玉和宝玉怔怔的互相望着。黛玉咳了一声，两眼不觉滚下泪来，回身便要走。</w:t>
+      </w:r>
+    </w:p>
+    <w:p>
+      <w:pPr>
+        <w:pStyle w:val="BodyText"/>
+      </w:pPr>
+      <w:r>
+        <w:t xml:space="preserve">宝玉：好妹妹，且略站住，我说一句话再走。</w:t>
+      </w:r>
+    </w:p>
+    <w:p>
+      <w:pPr>
+        <w:pStyle w:val="BodyText"/>
+      </w:pPr>
+      <w:r>
+        <w:t xml:space="preserve">黛玉：</w:t>
       </w:r>
       <w:r>
         <w:t xml:space="preserve">“</w:t>
       </w:r>
       <w:r>
-        <w:t xml:space="preserve">千金难买一笑，几把扇子能值几何！</w:t>
+        <w:t xml:space="preserve">有什么可说的，你的话我早知道了！</w:t>
       </w:r>
       <w:r>
         <w:t xml:space="preserve">”</w:t>
       </w:r>
     </w:p>
+    <w:p>
+      <w:pPr>
+        <w:pStyle w:val="BodyText"/>
+      </w:pPr>
+      <w:r>
+        <w:t xml:space="preserve">黛玉走远，宝玉仍在原地发呆。</w:t>
+      </w:r>
+    </w:p>
+    <w:p>
+      <w:pPr>
+        <w:pStyle w:val="BodyText"/>
+      </w:pPr>
+      <w:r>
+        <w:t xml:space="preserve">袭人拿了扇子走出来。</w:t>
+      </w:r>
+    </w:p>
+    <w:p>
+      <w:pPr>
+        <w:pStyle w:val="BodyText"/>
+      </w:pPr>
+      <w:r>
+        <w:t xml:space="preserve">袭人：你也不带了扇子去，亏我看见，赶了送来。</w:t>
+      </w:r>
+    </w:p>
+    <w:p>
+      <w:pPr>
+        <w:pStyle w:val="BodyText"/>
+      </w:pPr>
+      <w:r>
+        <w:t xml:space="preserve">宝玉：（一把拉住袭人）好妹妹，我的这心事，从来也不敢说，今儿我大胆说出来，死也甘心！我为你也弄了一身的病在这里，又不敢告诉人，只好掩着。只等你的病好了，只怕我的病才得好呢。睡里梦里也忘不了你！</w:t>
+      </w:r>
+    </w:p>
+    <w:p>
+      <w:pPr>
+        <w:pStyle w:val="BodyText"/>
+      </w:pPr>
+      <w:r>
+        <w:t xml:space="preserve">袭人：（惊吓）神天菩萨，坑死我了！（推宝玉）这是那里的话！敢是中了邪？还不快去？</w:t>
+      </w:r>
+    </w:p>
+    <w:p>
+      <w:pPr>
+        <w:pStyle w:val="BodyText"/>
+      </w:pPr>
+      <w:r>
+        <w:t xml:space="preserve">宝玉一时醒过来，羞的满面紫涨，夺了扇子，便忙忙的抽身跑了。</w:t>
+      </w:r>
+    </w:p>
+    <w:p>
+      <w:pPr>
+        <w:pStyle w:val="BodyText"/>
+      </w:pPr>
+      <w:r>
+        <w:t xml:space="preserve">袭人在原地发呆。</w:t>
+      </w:r>
+    </w:p>
+    <w:p>
+      <w:pPr>
+        <w:pStyle w:val="BodyText"/>
+      </w:pPr>
+      <w:r>
+        <w:t xml:space="preserve">宝钗：（走来，笑）大毒日头地下，出什么神呢？</w:t>
+      </w:r>
+    </w:p>
+    <w:p>
+      <w:pPr>
+        <w:pStyle w:val="BodyText"/>
+      </w:pPr>
+      <w:r>
+        <w:t xml:space="preserve">袭人：那边两个雀儿打架，倒也好玩，我就看住了。</w:t>
+      </w:r>
+    </w:p>
+    <w:p>
+      <w:pPr>
+        <w:pStyle w:val="BodyText"/>
+      </w:pPr>
+      <w:r>
+        <w:t xml:space="preserve">宝钗道：宝兄弟这会子穿了衣服，忙忙的那去了？我才看见走过去，倒要叫住问他呢。他如今说话越发没了经纬，我故此没叫他了，由他过去吧。</w:t>
+      </w:r>
+    </w:p>
+    <w:p>
+      <w:pPr>
+        <w:pStyle w:val="BodyText"/>
+      </w:pPr>
+      <w:r>
+        <w:t xml:space="preserve">袭人：老爷叫他出去。</w:t>
+      </w:r>
+    </w:p>
+    <w:p>
+      <w:pPr>
+        <w:pStyle w:val="BodyText"/>
+      </w:pPr>
+      <w:r>
+        <w:t xml:space="preserve">宝钗：嗳呦！这么黄天暑热的，叫他做什么！别是想起什么来生了气，叫出去教训一场。</w:t>
+      </w:r>
+    </w:p>
+    <w:p>
+      <w:pPr>
+        <w:pStyle w:val="BodyText"/>
+      </w:pPr>
+      <w:r>
+        <w:t xml:space="preserve">袭人：不是这个，想是有客要会。</w:t>
+      </w:r>
+    </w:p>
+    <w:p>
+      <w:pPr>
+        <w:pStyle w:val="BodyText"/>
+      </w:pPr>
+      <w:r>
+        <w:t xml:space="preserve">宝钗：这个客也没意思，这么热天，不在家里凉快，还跑些什么！</w:t>
+      </w:r>
+    </w:p>
+    <w:p>
+      <w:pPr>
+        <w:pStyle w:val="BodyText"/>
+      </w:pPr>
+      <w:r>
+        <w:t xml:space="preserve">袭人：倒是你说说罢。</w:t>
+      </w:r>
+    </w:p>
+    <w:p>
+      <w:pPr>
+        <w:pStyle w:val="BodyText"/>
+      </w:pPr>
+      <w:r>
+        <w:t xml:space="preserve">一婆子上。</w:t>
+      </w:r>
+    </w:p>
+    <w:p>
+      <w:pPr>
+        <w:pStyle w:val="BodyText"/>
+      </w:pPr>
+      <w:r>
+        <w:t xml:space="preserve">婆子：这是哪里说起！金钏儿姑娘好好的投井死了！</w:t>
+      </w:r>
+    </w:p>
+    <w:p>
+      <w:pPr>
+        <w:pStyle w:val="BodyText"/>
+      </w:pPr>
+      <w:r>
+        <w:t xml:space="preserve">袭人：（一惊）那个金钏儿？</w:t>
+      </w:r>
+    </w:p>
+    <w:p>
+      <w:pPr>
+        <w:pStyle w:val="BodyText"/>
+      </w:pPr>
+      <w:r>
+        <w:t xml:space="preserve">婆子：那里还有两个金钏儿呢？就是太太屋里的。前儿不知为什么撵他出去，在家里哭天哭地的，也都不理会他，谁知找他不见了。刚才打水的人在那东南角上井里打水，见一个尸首，赶着叫人打捞起来，谁知是他。他们家里还只管乱着要救活，那里中用了！</w:t>
+      </w:r>
+    </w:p>
+    <w:p>
+      <w:pPr>
+        <w:pStyle w:val="BodyText"/>
+      </w:pPr>
+      <w:r>
+        <w:t xml:space="preserve">宝钗：这也奇了，我去看看姨妈。</w:t>
+      </w:r>
+    </w:p>
+    <w:p>
+      <w:pPr>
+        <w:pStyle w:val="BodyText"/>
+      </w:pPr>
+      <w:r>
+        <w:t xml:space="preserve">场景转换。</w:t>
+      </w:r>
+    </w:p>
+    <w:p>
+      <w:pPr>
+        <w:pStyle w:val="BodyText"/>
+      </w:pPr>
+      <w:r>
+        <w:t xml:space="preserve">宝钗来至王夫人处，只见鸦雀无闻，独有王夫人在里间房内坐着垂泪。</w:t>
+      </w:r>
+    </w:p>
+    <w:p>
+      <w:pPr>
+        <w:pStyle w:val="BodyText"/>
+      </w:pPr>
+      <w:r>
+        <w:t xml:space="preserve">夫人：你从那里来？</w:t>
+      </w:r>
+    </w:p>
+    <w:p>
+      <w:pPr>
+        <w:pStyle w:val="BodyText"/>
+      </w:pPr>
+      <w:r>
+        <w:t xml:space="preserve">宝钗：从园里来。</w:t>
+      </w:r>
+    </w:p>
+    <w:p>
+      <w:pPr>
+        <w:pStyle w:val="BodyText"/>
+      </w:pPr>
+      <w:r>
+        <w:t xml:space="preserve">王夫人：你可知道一桩奇事？金钏儿忽然投井死了！</w:t>
+      </w:r>
+    </w:p>
+    <w:p>
+      <w:pPr>
+        <w:pStyle w:val="BodyText"/>
+      </w:pPr>
+      <w:r>
+        <w:t xml:space="preserve">宝钗：怎么好好的投井？这也奇了。</w:t>
+      </w:r>
+    </w:p>
+    <w:p>
+      <w:pPr>
+        <w:pStyle w:val="BodyText"/>
+      </w:pPr>
+      <w:r>
+        <w:t xml:space="preserve">王夫人：原是前儿他把我一件东西弄坏了，我一时生气，打了他几下，撵了他下去。我只说气他两天，还叫他上来。谁知他这么气性大，就投井死了。岂不是我的罪过。</w:t>
+      </w:r>
+    </w:p>
+    <w:p>
+      <w:pPr>
+        <w:pStyle w:val="BodyText"/>
+      </w:pPr>
+      <w:r>
+        <w:t xml:space="preserve">宝钗：姨娘是个慈善人，固然这么想，据我看来，他并不是赌气投井。多半他下去住着，或是在井跟前憨顽，失了脚掉下去的。他在上头拘束惯了，这一出去，自然要到各处去玩玩逛逛，岂有这样大气的理！纵然有这样大气，也不过是个糊涂人，也不为可惜。</w:t>
+      </w:r>
+    </w:p>
+    <w:p>
+      <w:pPr>
+        <w:pStyle w:val="BodyText"/>
+      </w:pPr>
+      <w:r>
+        <w:t xml:space="preserve">王夫人：这话虽然如此说，到底我心不安。</w:t>
+      </w:r>
+    </w:p>
+    <w:p>
+      <w:pPr>
+        <w:pStyle w:val="BodyText"/>
+      </w:pPr>
+      <w:r>
+        <w:t xml:space="preserve">宝钗：姨娘也不必念念于兹，十分过不去，不过多赏他几两银子发送他，也就尽主仆之情了。</w:t>
+      </w:r>
+    </w:p>
+    <w:p>
+      <w:pPr>
+        <w:pStyle w:val="BodyText"/>
+      </w:pPr>
+      <w:r>
+        <w:t xml:space="preserve">王夫人：刚才我赏了他娘五十两银子，原要还把你妹妹们的新衣服拿两套给他妆裹，谁知凤丫头说可巧都没什么新作的衣服，只有你林妹妹作生日的两套。我想你林妹妹那个孩子素日是个有心的，况且他也三灾八难的，即说了给他过生日，这会子又给人妆裹去，岂不忌讳。因为这么样，我现叫裁缝赶两套给他。要是别的丫头，赏他几两银子就完了，只是金钏儿虽然是个丫头，素日在我跟前比我的女儿也差不多。</w:t>
+      </w:r>
+    </w:p>
+    <w:p>
+      <w:pPr>
+        <w:pStyle w:val="BodyText"/>
+      </w:pPr>
+      <w:r>
+        <w:t xml:space="preserve">宝钗：姨娘这会子又何用叫裁缝赶去，我前儿倒做了两套，拿来给他岂不省事。况且他活着的时候也穿过我的旧衣服，身量又相对。</w:t>
+      </w:r>
+    </w:p>
+    <w:p>
+      <w:pPr>
+        <w:pStyle w:val="BodyText"/>
+      </w:pPr>
+      <w:r>
+        <w:t xml:space="preserve">王夫人：虽然这样，难道你不忌讳？</w:t>
+      </w:r>
+    </w:p>
+    <w:p>
+      <w:pPr>
+        <w:pStyle w:val="BodyText"/>
+      </w:pPr>
+      <w:r>
+        <w:t xml:space="preserve">宝钗：姨娘放心，我从来不计较这些。</w:t>
+      </w:r>
+    </w:p>
+    <w:p>
+      <w:pPr>
+        <w:pStyle w:val="BodyText"/>
+      </w:pPr>
+      <w:r>
+        <w:t xml:space="preserve">场景转换。</w:t>
+      </w:r>
+    </w:p>
+    <w:p>
+      <w:pPr>
+        <w:pStyle w:val="BodyText"/>
+      </w:pPr>
+      <w:r>
+        <w:t xml:space="preserve">镜头一：宝玉在王夫人的房里，和金钏调笑，王夫人突然起来给了金钏一掌。</w:t>
+      </w:r>
+    </w:p>
+    <w:p>
+      <w:pPr>
+        <w:pStyle w:val="BodyText"/>
+      </w:pPr>
+      <w:r>
+        <w:t xml:space="preserve">镜头二：金钏跪在地上哭求。</w:t>
+      </w:r>
+    </w:p>
+    <w:p>
+      <w:pPr>
+        <w:pStyle w:val="BodyText"/>
+      </w:pPr>
+      <w:r>
+        <w:t xml:space="preserve">镜头三：金钏的尸首捞上来。</w:t>
+      </w:r>
+    </w:p>
+    <w:p>
+      <w:pPr>
+        <w:pStyle w:val="BodyText"/>
+      </w:pPr>
+      <w:r>
+        <w:t xml:space="preserve">镜头四：宝玉迷茫而痛悔的脸。</w:t>
+      </w:r>
+    </w:p>
+    <w:p>
+      <w:pPr>
+        <w:pStyle w:val="BodyText"/>
+      </w:pPr>
+      <w:r>
+        <w:t xml:space="preserve">（旁白）那是，我第一次近距离看到死亡，此后很长一段时间里，金钏的面庞不断在我睡梦里浮现，这一悲凉的符号暗示着我自称”护花使者“的幻象已破灭，从那时起，属于我的最浪漫和天真的岁月，已经一去不返了。</w:t>
+      </w:r>
+    </w:p>
+    <w:p>
+      <w:pPr>
+        <w:pStyle w:val="BodyText"/>
+      </w:pPr>
+      <w:r>
+        <w:t xml:space="preserve">镜头一：贾政在怒责宝玉。</w:t>
+      </w:r>
+    </w:p>
+    <w:p>
+      <w:pPr>
+        <w:pStyle w:val="BodyText"/>
+      </w:pPr>
+      <w:r>
+        <w:t xml:space="preserve">镜头二：王夫人哭着拉住。</w:t>
+      </w:r>
+    </w:p>
+    <w:p>
+      <w:pPr>
+        <w:pStyle w:val="BodyText"/>
+      </w:pPr>
+      <w:r>
+        <w:t xml:space="preserve">镜头三：贾母怒气冲冲而来。</w:t>
+      </w:r>
+    </w:p>
+    <w:p>
+      <w:pPr>
+        <w:pStyle w:val="BodyText"/>
+      </w:pPr>
+      <w:r>
+        <w:t xml:space="preserve">镜头四：宝玉躺在床上，神情迷茫。</w:t>
+      </w:r>
+    </w:p>
+    <w:p>
+      <w:pPr>
+        <w:pStyle w:val="BodyText"/>
+      </w:pPr>
+      <w:r>
+        <w:t xml:space="preserve">画外音：</w:t>
+      </w:r>
+    </w:p>
+    <w:p>
+      <w:pPr>
+        <w:pStyle w:val="BodyText"/>
+      </w:pPr>
+      <w:r>
+        <w:t xml:space="preserve">金钏：你忙什么！金簪子掉在井里头，有你的只是有你的。</w:t>
+      </w:r>
+    </w:p>
+    <w:p>
+      <w:pPr>
+        <w:pStyle w:val="BodyText"/>
+      </w:pPr>
+      <w:r>
+        <w:t xml:space="preserve">特写：金钏的笑容。</w:t>
+      </w:r>
+    </w:p>
+    <w:p>
+      <w:pPr>
+        <w:pStyle w:val="BodyText"/>
+      </w:pPr>
+      <w:r>
+        <w:t xml:space="preserve">镜头一：宝玉努力睁开眼睛。</w:t>
+      </w:r>
+    </w:p>
+    <w:p>
+      <w:pPr>
+        <w:pStyle w:val="BodyText"/>
+      </w:pPr>
+      <w:r>
+        <w:t xml:space="preserve">镜头二：黛玉立于床头哭泣。</w:t>
+      </w:r>
+    </w:p>
+    <w:p>
+      <w:pPr>
+        <w:pStyle w:val="BodyText"/>
+      </w:pPr>
+      <w:r>
+        <w:t xml:space="preserve">镜头三：宝玉抓住黛玉的手。</w:t>
+      </w:r>
+    </w:p>
+    <w:p>
+      <w:pPr>
+        <w:pStyle w:val="BodyText"/>
+      </w:pPr>
+      <w:r>
+        <w:t xml:space="preserve">旁白：”金簪子掉在井里头，有你的只是有你的“。我，将拥有什么？</w:t>
+      </w:r>
+    </w:p>
     <w:bookmarkEnd w:id="36"/>
+    <w:bookmarkStart w:id="37" w:name="甄府被抄"/>
+    <w:p>
+      <w:pPr>
+        <w:pStyle w:val="Heading1"/>
+      </w:pPr>
+      <w:r>
+        <w:t xml:space="preserve">15 甄府被抄</w:t>
+      </w:r>
+    </w:p>
     <w:bookmarkEnd w:id="37"/>
-    <w:bookmarkStart w:id="38" w:name="心迷活宝玉"/>
-    <w:p>
-      <w:pPr>
-        <w:pStyle w:val="Heading1"/>
-      </w:pPr>
-      <w:r>
-        <w:t xml:space="preserve">14 心迷活宝玉</w:t>
-      </w:r>
-    </w:p>
-    <w:bookmarkEnd w:id="38"/>
     <w:sectPr/>
   </w:body>
 </w:document>
@@ -10261,9 +11234,6 @@
     <w:abstractNumId w:val="990"/>
   </w:num>
   <w:num w:numId="1001">
-    <w:abstractNumId w:val="991"/>
-  </w:num>
-  <w:num w:numId="1002">
     <w:abstractNumId w:val="991"/>
   </w:num>
 </w:numbering>

</xml_diff>